<commit_message>
specify branch in doc
</commit_message>
<xml_diff>
--- a/spec/lab3.docx
+++ b/spec/lab3.docx
@@ -209,6 +209,8 @@
       <w:r>
         <w:t>Trace the simple kernel code</w:t>
       </w:r>
+      <w:bookmarkStart w:id="0" w:name="_GoBack"/>
+      <w:bookmarkEnd w:id="0"/>
     </w:p>
     <w:p>
       <w:pPr>
@@ -268,7 +270,7 @@
               <w:spacing w:after="180"/>
               <w:rPr>
                 <w:rFonts w:ascii="Consolas" w:eastAsia="Consolas" w:hAnsi="Consolas" w:cs="Consolas" w:hint="eastAsia"/>
-                <w:color w:val="1155CC"/>
+                <w:color w:val="0563C1" w:themeColor="hyperlink"/>
                 <w:sz w:val="18"/>
                 <w:szCs w:val="18"/>
                 <w:u w:val="single"/>
@@ -309,20 +311,32 @@
                   <w:sz w:val="18"/>
                   <w:szCs w:val="18"/>
                 </w:rPr>
-                <w:t>http://grass8.cs.nctu.edu.tw:8888/2017/</w:t>
-              </w:r>
-              <w:bookmarkStart w:id="0" w:name="_GoBack"/>
-              <w:bookmarkEnd w:id="0"/>
-              <w:r>
-                <w:rPr>
-                  <w:rStyle w:val="Hyperlink"/>
-                  <w:rFonts w:ascii="Consolas" w:eastAsia="Consolas" w:hAnsi="Consolas" w:cs="Consolas"/>
-                  <w:sz w:val="18"/>
-                  <w:szCs w:val="18"/>
-                </w:rPr>
-                <w:t>nctuos.git</w:t>
+                <w:t>http://grass8.cs.nctu.edu.tw:8888/2017/nctuos.git</w:t>
               </w:r>
             </w:hyperlink>
+            <w:r>
+              <w:rPr>
+                <w:rStyle w:val="Hyperlink"/>
+                <w:rFonts w:ascii="Consolas" w:eastAsia="Consolas" w:hAnsi="Consolas" w:cs="Consolas" w:hint="eastAsia"/>
+                <w:sz w:val="18"/>
+                <w:szCs w:val="18"/>
+                <w:u w:val="none"/>
+                <w:lang w:eastAsia="zh-TW"/>
+              </w:rPr>
+              <w:t xml:space="preserve"> </w:t>
+            </w:r>
+            <w:r>
+              <w:rPr>
+                <w:rStyle w:val="Hyperlink"/>
+                <w:rFonts w:ascii="Consolas" w:eastAsia="Consolas" w:hAnsi="Consolas" w:cs="Consolas" w:hint="eastAsia"/>
+                <w:color w:val="000000" w:themeColor="text1"/>
+                <w:sz w:val="18"/>
+                <w:szCs w:val="18"/>
+                <w:u w:val="none"/>
+                <w:lang w:eastAsia="zh-TW"/>
+              </w:rPr>
+              <w:t>-b lab3</w:t>
+            </w:r>
           </w:p>
         </w:tc>
       </w:tr>

</xml_diff>